<commit_message>
añado carpeta imagenes y modificaciones readme
</commit_message>
<xml_diff>
--- a/Extras/resumenSequia.docx
+++ b/Extras/resumenSequia.docx
@@ -53,8 +53,6 @@
           <w:lang w:val="es-ES_tradnl"/>
         </w:rPr>
       </w:pPr>
-      <w:bookmarkStart w:id="2" w:name="_GoBack"/>
-      <w:bookmarkEnd w:id="2"/>
     </w:p>
     <w:sdt>
       <w:sdtPr>
@@ -396,7 +394,7 @@
           <w:lang w:val="es-ES_tradnl"/>
         </w:rPr>
       </w:pPr>
-      <w:bookmarkStart w:id="3" w:name="_Toc501190489"/>
+      <w:bookmarkStart w:id="2" w:name="_Toc501190489"/>
     </w:p>
     <w:p>
       <w:pPr>
@@ -411,7 +409,7 @@
         </w:rPr>
         <w:t>IMAGENES</w:t>
       </w:r>
-      <w:bookmarkEnd w:id="3"/>
+      <w:bookmarkEnd w:id="2"/>
     </w:p>
     <w:p>
       <w:pPr>
@@ -467,14 +465,14 @@
           <w:lang w:val="es-ES_tradnl"/>
         </w:rPr>
       </w:pPr>
-      <w:bookmarkStart w:id="4" w:name="_Toc501190490"/>
+      <w:bookmarkStart w:id="3" w:name="_Toc501190490"/>
       <w:r>
         <w:rPr>
           <w:lang w:val="es-ES_tradnl"/>
         </w:rPr>
         <w:t>PAISANO</w:t>
       </w:r>
-      <w:bookmarkEnd w:id="4"/>
+      <w:bookmarkEnd w:id="3"/>
     </w:p>
     <w:p>
       <w:pPr>
@@ -515,7 +513,23 @@
           <w:szCs w:val="25"/>
           <w:lang w:val="es-ES_tradnl"/>
         </w:rPr>
-        <w:t xml:space="preserve">Abrimos la imagen del paisano, seleccionamos, la herramienta clonar </w:t>
+        <w:t>Abrimos la imagen del paisano, seleccionamos, la herramienta clonar</w:t>
+      </w:r>
+      <w:r>
+        <w:rPr>
+          <w:sz w:val="25"/>
+          <w:szCs w:val="25"/>
+          <w:lang w:val="es-ES_tradnl"/>
+        </w:rPr>
+        <w:t>.</w:t>
+      </w:r>
+      <w:r>
+        <w:rPr>
+          <w:sz w:val="25"/>
+          <w:szCs w:val="25"/>
+          <w:lang w:val="es-ES_tradnl"/>
+        </w:rPr>
+        <w:t xml:space="preserve"> </w:t>
       </w:r>
     </w:p>
     <w:p>
@@ -682,16 +696,16 @@
         <w:pStyle w:val="Ttulo3"/>
         <w:ind w:firstLine="708"/>
       </w:pPr>
-      <w:bookmarkStart w:id="5" w:name="_Toc501125398"/>
-      <w:bookmarkStart w:id="6" w:name="_Toc501190491"/>
+      <w:bookmarkStart w:id="4" w:name="_Toc501125398"/>
+      <w:bookmarkStart w:id="5" w:name="_Toc501190491"/>
       <w:r>
         <w:t>SEQUIA</w:t>
       </w:r>
       <w:r>
         <w:t>1</w:t>
       </w:r>
+      <w:bookmarkEnd w:id="4"/>
       <w:bookmarkEnd w:id="5"/>
-      <w:bookmarkEnd w:id="6"/>
     </w:p>
     <w:p>
       <w:pPr>
@@ -992,7 +1006,7 @@
           <w:lang w:val="es-ES_tradnl"/>
         </w:rPr>
       </w:pPr>
-      <w:bookmarkStart w:id="7" w:name="_Toc501125399"/>
+      <w:bookmarkStart w:id="6" w:name="_Toc501125399"/>
     </w:p>
     <w:p>
       <w:pPr>
@@ -1013,15 +1027,15 @@
           <w:lang w:val="es-ES_tradnl"/>
         </w:rPr>
       </w:pPr>
-      <w:bookmarkStart w:id="8" w:name="_Toc501190492"/>
+      <w:bookmarkStart w:id="7" w:name="_Toc501190492"/>
       <w:r>
         <w:rPr>
           <w:lang w:val="es-ES_tradnl"/>
         </w:rPr>
         <w:t>SEQUIA2</w:t>
       </w:r>
+      <w:bookmarkEnd w:id="6"/>
       <w:bookmarkEnd w:id="7"/>
-      <w:bookmarkEnd w:id="8"/>
     </w:p>
     <w:p>
       <w:pPr>
@@ -1461,16 +1475,16 @@
           <w:lang w:val="es-ES_tradnl"/>
         </w:rPr>
       </w:pPr>
-      <w:bookmarkStart w:id="9" w:name="_Toc501125400"/>
-      <w:bookmarkStart w:id="10" w:name="_Toc501190493"/>
+      <w:bookmarkStart w:id="8" w:name="_Toc501125400"/>
+      <w:bookmarkStart w:id="9" w:name="_Toc501190493"/>
       <w:r>
         <w:rPr>
           <w:lang w:val="es-ES_tradnl"/>
         </w:rPr>
         <w:t>MARCA DE AGUA</w:t>
       </w:r>
+      <w:bookmarkEnd w:id="8"/>
       <w:bookmarkEnd w:id="9"/>
-      <w:bookmarkEnd w:id="10"/>
     </w:p>
     <w:p>
       <w:pPr>
@@ -1782,7 +1796,23 @@
           <w:szCs w:val="25"/>
           <w:lang w:val="es-ES_tradnl"/>
         </w:rPr>
-        <w:t xml:space="preserve">una vez buscado, ponemos mas tamaño, quitamos opacidad y cambiamos el </w:t>
+        <w:t xml:space="preserve">una vez buscado, ponemos </w:t>
+      </w:r>
+      <w:r>
+        <w:rPr>
+          <w:sz w:val="25"/>
+          <w:szCs w:val="25"/>
+          <w:lang w:val="es-ES_tradnl"/>
+        </w:rPr>
+        <w:t>más</w:t>
+      </w:r>
+      <w:r>
+        <w:rPr>
+          <w:sz w:val="25"/>
+          <w:szCs w:val="25"/>
+          <w:lang w:val="es-ES_tradnl"/>
+        </w:rPr>
+        <w:t xml:space="preserve"> tamaño, quitamos opacidad y cambiamos el </w:t>
       </w:r>
       <w:r>
         <w:rPr>
@@ -1921,16 +1951,16 @@
           <w:lang w:val="es-ES_tradnl"/>
         </w:rPr>
       </w:pPr>
-      <w:bookmarkStart w:id="11" w:name="_Toc501125401"/>
-      <w:bookmarkStart w:id="12" w:name="_Toc501190494"/>
+      <w:bookmarkStart w:id="10" w:name="_Toc501125401"/>
+      <w:bookmarkStart w:id="11" w:name="_Toc501190494"/>
       <w:r>
         <w:rPr>
           <w:lang w:val="es-ES_tradnl"/>
         </w:rPr>
         <w:t>AUDIO</w:t>
       </w:r>
+      <w:bookmarkEnd w:id="10"/>
       <w:bookmarkEnd w:id="11"/>
-      <w:bookmarkEnd w:id="12"/>
     </w:p>
     <w:p>
       <w:pPr>
@@ -2194,16 +2224,16 @@
           <w:lang w:val="es-ES_tradnl"/>
         </w:rPr>
       </w:pPr>
-      <w:bookmarkStart w:id="13" w:name="_Toc501125402"/>
-      <w:bookmarkStart w:id="14" w:name="_Toc501190495"/>
+      <w:bookmarkStart w:id="12" w:name="_Toc501125402"/>
+      <w:bookmarkStart w:id="13" w:name="_Toc501190495"/>
       <w:r>
         <w:rPr>
           <w:lang w:val="es-ES_tradnl"/>
         </w:rPr>
         <w:t>VIDEO</w:t>
       </w:r>
+      <w:bookmarkEnd w:id="12"/>
       <w:bookmarkEnd w:id="13"/>
-      <w:bookmarkEnd w:id="14"/>
     </w:p>
     <w:p>
       <w:pPr>
@@ -2346,7 +2376,23 @@
           <w:szCs w:val="25"/>
           <w:lang w:val="es-ES_tradnl"/>
         </w:rPr>
-        <w:t xml:space="preserve">El primero requisito es que el video no dure mas de 10 segundos, por lo que a la hora de recortar hay que tener en cuenta que al añadir la portada y contraportada nos va a sumar </w:t>
+        <w:t xml:space="preserve">El primero requisito es que el video no dure </w:t>
+      </w:r>
+      <w:r>
+        <w:rPr>
+          <w:sz w:val="25"/>
+          <w:szCs w:val="25"/>
+          <w:lang w:val="es-ES_tradnl"/>
+        </w:rPr>
+        <w:t>más</w:t>
+      </w:r>
+      <w:r>
+        <w:rPr>
+          <w:sz w:val="25"/>
+          <w:szCs w:val="25"/>
+          <w:lang w:val="es-ES_tradnl"/>
+        </w:rPr>
+        <w:t xml:space="preserve"> de 10 segundos, por lo que a la hora de recortar hay que tener en cuenta que al añadir la portada y contraportada nos va a sumar </w:t>
       </w:r>
       <w:r>
         <w:rPr>
@@ -2404,7 +2450,7 @@
       <w:pPr>
         <w:pStyle w:val="Prrafodelista"/>
         <w:ind w:left="1425"/>
-        <w:jc w:val="both"/>
+        <w:jc w:val="center"/>
         <w:rPr>
           <w:sz w:val="25"/>
           <w:szCs w:val="25"/>
@@ -2619,42 +2665,16 @@
           <w:szCs w:val="25"/>
           <w:lang w:val="es-ES_tradnl"/>
         </w:rPr>
-        <w:t xml:space="preserve"> transiciones para que no quede un corte entre la portada y los créditos finales:</w:t>
-      </w:r>
-    </w:p>
-    <w:p>
-      <w:pPr>
-        <w:pStyle w:val="Prrafodelista"/>
-        <w:ind w:left="1425"/>
-        <w:jc w:val="both"/>
-        <w:rPr>
-          <w:sz w:val="25"/>
-          <w:szCs w:val="25"/>
-          <w:lang w:val="es-ES_tradnl"/>
-        </w:rPr>
-      </w:pPr>
-    </w:p>
-    <w:p>
-      <w:pPr>
-        <w:pStyle w:val="Prrafodelista"/>
-        <w:ind w:left="1425"/>
-        <w:jc w:val="both"/>
-        <w:rPr>
-          <w:sz w:val="25"/>
-          <w:szCs w:val="25"/>
-          <w:lang w:val="es-ES_tradnl"/>
-        </w:rPr>
-      </w:pPr>
-    </w:p>
-    <w:p>
-      <w:pPr>
-        <w:jc w:val="both"/>
-        <w:rPr>
-          <w:sz w:val="25"/>
-          <w:szCs w:val="25"/>
-          <w:lang w:val="es-ES_tradnl"/>
-        </w:rPr>
-      </w:pPr>
+        <w:t xml:space="preserve"> transiciones para que no quede un corte entre la portada y los créditos finales</w:t>
+      </w:r>
+      <w:r>
+        <w:rPr>
+          <w:sz w:val="25"/>
+          <w:szCs w:val="25"/>
+          <w:lang w:val="es-ES_tradnl"/>
+        </w:rPr>
+        <w:t>.</w:t>
+      </w:r>
     </w:p>
     <w:p>
       <w:pPr>
@@ -2724,98 +2744,8 @@
           <w:szCs w:val="25"/>
           <w:lang w:val="es-ES_tradnl"/>
         </w:rPr>
-        <w:t>:</w:t>
-      </w:r>
-    </w:p>
-    <w:p>
-      <w:pPr>
-        <w:pStyle w:val="Prrafodelista"/>
-        <w:ind w:left="2145"/>
-        <w:rPr>
-          <w:sz w:val="25"/>
-          <w:szCs w:val="25"/>
-          <w:lang w:val="es-ES_tradnl"/>
-        </w:rPr>
-      </w:pPr>
-    </w:p>
-    <w:p>
-      <w:pPr>
-        <w:pStyle w:val="Prrafodelista"/>
-        <w:ind w:left="2145"/>
-        <w:rPr>
-          <w:sz w:val="25"/>
-          <w:szCs w:val="25"/>
-          <w:lang w:val="es-ES_tradnl"/>
-        </w:rPr>
-      </w:pPr>
-      <w:r>
-        <w:rPr>
-          <w:noProof/>
-          <w:sz w:val="25"/>
-          <w:szCs w:val="25"/>
-          <w:lang w:val="es-ES_tradnl"/>
-        </w:rPr>
-        <w:drawing>
-          <wp:inline distT="0" distB="0" distL="0" distR="0">
-            <wp:extent cx="4352925" cy="1876526"/>
-            <wp:effectExtent l="0" t="0" r="0" b="9525"/>
-            <wp:docPr id="25" name="Imagen 25" descr="G:\docVideo\filtro.JPG"/>
-            <wp:cNvGraphicFramePr>
-              <a:graphicFrameLocks xmlns:a="http://schemas.openxmlformats.org/drawingml/2006/main" noChangeAspect="1"/>
-            </wp:cNvGraphicFramePr>
-            <a:graphic xmlns:a="http://schemas.openxmlformats.org/drawingml/2006/main">
-              <a:graphicData uri="http://schemas.openxmlformats.org/drawingml/2006/picture">
-                <pic:pic xmlns:pic="http://schemas.openxmlformats.org/drawingml/2006/picture">
-                  <pic:nvPicPr>
-                    <pic:cNvPr id="0" name="Picture 9" descr="G:\docVideo\filtro.JPG"/>
-                    <pic:cNvPicPr>
-                      <a:picLocks noChangeAspect="1" noChangeArrowheads="1"/>
-                    </pic:cNvPicPr>
-                  </pic:nvPicPr>
-                  <pic:blipFill>
-                    <a:blip r:embed="rId17">
-                      <a:extLst>
-                        <a:ext uri="{28A0092B-C50C-407E-A947-70E740481C1C}">
-                          <a14:useLocalDpi xmlns:a14="http://schemas.microsoft.com/office/drawing/2010/main" val="0"/>
-                        </a:ext>
-                      </a:extLst>
-                    </a:blip>
-                    <a:srcRect/>
-                    <a:stretch>
-                      <a:fillRect/>
-                    </a:stretch>
-                  </pic:blipFill>
-                  <pic:spPr bwMode="auto">
-                    <a:xfrm>
-                      <a:off x="0" y="0"/>
-                      <a:ext cx="4369857" cy="1883825"/>
-                    </a:xfrm>
-                    <a:prstGeom prst="rect">
-                      <a:avLst/>
-                    </a:prstGeom>
-                    <a:noFill/>
-                    <a:ln>
-                      <a:noFill/>
-                    </a:ln>
-                  </pic:spPr>
-                </pic:pic>
-              </a:graphicData>
-            </a:graphic>
-          </wp:inline>
-        </w:drawing>
-      </w:r>
-    </w:p>
-    <w:p>
-      <w:pPr>
-        <w:pStyle w:val="Prrafodelista"/>
-        <w:ind w:left="1425"/>
-        <w:jc w:val="both"/>
-        <w:rPr>
-          <w:sz w:val="25"/>
-          <w:szCs w:val="25"/>
-          <w:lang w:val="es-ES_tradnl"/>
-        </w:rPr>
-      </w:pPr>
+        <w:t>.</w:t>
+      </w:r>
     </w:p>
     <w:p>
       <w:pPr>
@@ -3018,8 +2948,20 @@
     <w:p>
       <w:pPr>
         <w:pStyle w:val="Prrafodelista"/>
+        <w:ind w:left="2145"/>
+        <w:jc w:val="both"/>
+        <w:rPr>
+          <w:sz w:val="25"/>
+          <w:szCs w:val="25"/>
+          <w:lang w:val="es-ES_tradnl"/>
+        </w:rPr>
+      </w:pPr>
+    </w:p>
+    <w:p>
+      <w:pPr>
+        <w:pStyle w:val="Prrafodelista"/>
         <w:ind w:left="1425"/>
-        <w:jc w:val="both"/>
+        <w:jc w:val="center"/>
         <w:rPr>
           <w:sz w:val="25"/>
           <w:szCs w:val="25"/>
@@ -3051,7 +2993,7 @@
                     </pic:cNvPicPr>
                   </pic:nvPicPr>
                   <pic:blipFill>
-                    <a:blip r:embed="rId18">
+                    <a:blip r:embed="rId17">
                       <a:extLst>
                         <a:ext uri="{28A0092B-C50C-407E-A947-70E740481C1C}">
                           <a14:useLocalDpi xmlns:a14="http://schemas.microsoft.com/office/drawing/2010/main" val="0"/>
@@ -3085,18 +3027,6 @@
     </w:p>
     <w:p>
       <w:pPr>
-        <w:pStyle w:val="Prrafodelista"/>
-        <w:ind w:left="1425"/>
-        <w:jc w:val="both"/>
-        <w:rPr>
-          <w:sz w:val="25"/>
-          <w:szCs w:val="25"/>
-          <w:lang w:val="es-ES_tradnl"/>
-        </w:rPr>
-      </w:pPr>
-    </w:p>
-    <w:p>
-      <w:pPr>
         <w:jc w:val="both"/>
         <w:rPr>
           <w:sz w:val="25"/>
@@ -3125,7 +3055,6 @@
           <w:szCs w:val="25"/>
           <w:lang w:val="es-ES_tradnl"/>
         </w:rPr>
-        <w:lastRenderedPageBreak/>
         <w:t xml:space="preserve">Primero exportare con la resolución </w:t>
       </w:r>
       <w:r>
@@ -3289,7 +3218,7 @@
       <w:pPr>
         <w:pStyle w:val="Prrafodelista"/>
         <w:ind w:left="1425"/>
-        <w:jc w:val="both"/>
+        <w:jc w:val="center"/>
         <w:rPr>
           <w:sz w:val="25"/>
           <w:szCs w:val="25"/>
@@ -3302,11 +3231,206 @@
           <w:sz w:val="25"/>
           <w:szCs w:val="25"/>
         </w:rPr>
+        <w:lastRenderedPageBreak/>
         <w:drawing>
           <wp:inline distT="0" distB="0" distL="0" distR="0" wp14:anchorId="2B214573" wp14:editId="42943392">
             <wp:extent cx="3714750" cy="1693655"/>
             <wp:effectExtent l="0" t="0" r="0" b="1905"/>
             <wp:docPr id="30" name="Imagen 30"/>
+            <wp:cNvGraphicFramePr>
+              <a:graphicFrameLocks xmlns:a="http://schemas.openxmlformats.org/drawingml/2006/main" noChangeAspect="1"/>
+            </wp:cNvGraphicFramePr>
+            <a:graphic xmlns:a="http://schemas.openxmlformats.org/drawingml/2006/main">
+              <a:graphicData uri="http://schemas.openxmlformats.org/drawingml/2006/picture">
+                <pic:pic xmlns:pic="http://schemas.openxmlformats.org/drawingml/2006/picture">
+                  <pic:nvPicPr>
+                    <pic:cNvPr id="1" name=""/>
+                    <pic:cNvPicPr/>
+                  </pic:nvPicPr>
+                  <pic:blipFill>
+                    <a:blip r:embed="rId18"/>
+                    <a:stretch>
+                      <a:fillRect/>
+                    </a:stretch>
+                  </pic:blipFill>
+                  <pic:spPr>
+                    <a:xfrm>
+                      <a:off x="0" y="0"/>
+                      <a:ext cx="3748034" cy="1708830"/>
+                    </a:xfrm>
+                    <a:prstGeom prst="rect">
+                      <a:avLst/>
+                    </a:prstGeom>
+                  </pic:spPr>
+                </pic:pic>
+              </a:graphicData>
+            </a:graphic>
+          </wp:inline>
+        </w:drawing>
+      </w:r>
+    </w:p>
+    <w:p>
+      <w:pPr>
+        <w:pStyle w:val="Prrafodelista"/>
+        <w:numPr>
+          <w:ilvl w:val="0"/>
+          <w:numId w:val="25"/>
+        </w:numPr>
+        <w:jc w:val="both"/>
+        <w:rPr>
+          <w:sz w:val="25"/>
+          <w:szCs w:val="25"/>
+          <w:lang w:val="es-ES_tradnl"/>
+        </w:rPr>
+      </w:pPr>
+      <w:r>
+        <w:rPr>
+          <w:sz w:val="25"/>
+          <w:szCs w:val="25"/>
+          <w:lang w:val="es-ES_tradnl"/>
+        </w:rPr>
+        <w:t xml:space="preserve">El formato </w:t>
+      </w:r>
+      <w:r>
+        <w:rPr>
+          <w:b/>
+          <w:sz w:val="25"/>
+          <w:szCs w:val="25"/>
+          <w:lang w:val="es-ES_tradnl"/>
+        </w:rPr>
+        <w:t>.ogg</w:t>
+      </w:r>
+      <w:r>
+        <w:rPr>
+          <w:b/>
+          <w:sz w:val="25"/>
+          <w:szCs w:val="25"/>
+          <w:lang w:val="es-ES_tradnl"/>
+        </w:rPr>
+        <w:t xml:space="preserve"> </w:t>
+      </w:r>
+      <w:r>
+        <w:rPr>
+          <w:sz w:val="25"/>
+          <w:szCs w:val="25"/>
+          <w:lang w:val="es-ES_tradnl"/>
+        </w:rPr>
+        <w:t>lo he convertido a través de un conversor de internet, el programa no lo trae por defecto.</w:t>
+      </w:r>
+    </w:p>
+    <w:p>
+      <w:pPr>
+        <w:pStyle w:val="Ttulo2"/>
+        <w:ind w:firstLine="360"/>
+        <w:rPr>
+          <w:lang w:val="es-ES_tradnl"/>
+        </w:rPr>
+      </w:pPr>
+      <w:bookmarkStart w:id="14" w:name="_Toc501125403"/>
+      <w:bookmarkStart w:id="15" w:name="_Toc501190496"/>
+      <w:r>
+        <w:rPr>
+          <w:lang w:val="es-ES_tradnl"/>
+        </w:rPr>
+        <w:t>BANNER</w:t>
+      </w:r>
+      <w:bookmarkEnd w:id="14"/>
+      <w:bookmarkEnd w:id="15"/>
+    </w:p>
+    <w:p>
+      <w:pPr>
+        <w:ind w:left="360"/>
+        <w:jc w:val="both"/>
+        <w:rPr>
+          <w:sz w:val="25"/>
+          <w:szCs w:val="25"/>
+          <w:lang w:val="es-ES_tradnl"/>
+        </w:rPr>
+      </w:pPr>
+      <w:r>
+        <w:rPr>
+          <w:sz w:val="25"/>
+          <w:szCs w:val="25"/>
+          <w:lang w:val="es-ES_tradnl"/>
+        </w:rPr>
+        <w:t xml:space="preserve">Para poder llevar acabo el banner, lo hare con </w:t>
+      </w:r>
+      <w:r>
+        <w:rPr>
+          <w:b/>
+          <w:sz w:val="25"/>
+          <w:szCs w:val="25"/>
+          <w:lang w:val="es-ES_tradnl"/>
+        </w:rPr>
+        <w:t>Google Web Designer</w:t>
+      </w:r>
+      <w:r>
+        <w:rPr>
+          <w:sz w:val="25"/>
+          <w:szCs w:val="25"/>
+          <w:lang w:val="es-ES_tradnl"/>
+        </w:rPr>
+        <w:t xml:space="preserve">. </w:t>
+      </w:r>
+      <w:r>
+        <w:rPr>
+          <w:sz w:val="25"/>
+          <w:szCs w:val="25"/>
+        </w:rPr>
+        <w:t>Los pasos a llevar a cabo son los siguientes:</w:t>
+      </w:r>
+    </w:p>
+    <w:p>
+      <w:pPr>
+        <w:pStyle w:val="Prrafodelista"/>
+        <w:numPr>
+          <w:ilvl w:val="0"/>
+          <w:numId w:val="22"/>
+        </w:numPr>
+        <w:jc w:val="both"/>
+        <w:rPr>
+          <w:sz w:val="25"/>
+          <w:szCs w:val="25"/>
+        </w:rPr>
+      </w:pPr>
+      <w:r>
+        <w:rPr>
+          <w:sz w:val="25"/>
+          <w:szCs w:val="25"/>
+        </w:rPr>
+        <w:t>Damos a Nuevo y seleccionamos el tamaño de la plantilla que queramos, con su respectivo: nombre, ubicación y dimensiones.</w:t>
+      </w:r>
+    </w:p>
+    <w:p>
+      <w:pPr>
+        <w:pStyle w:val="Prrafodelista"/>
+        <w:jc w:val="both"/>
+        <w:rPr>
+          <w:sz w:val="25"/>
+          <w:szCs w:val="25"/>
+        </w:rPr>
+      </w:pPr>
+    </w:p>
+    <w:p>
+      <w:pPr>
+        <w:pStyle w:val="Prrafodelista"/>
+        <w:jc w:val="center"/>
+        <w:rPr>
+          <w:sz w:val="25"/>
+          <w:szCs w:val="25"/>
+        </w:rPr>
+      </w:pPr>
+      <w:r>
+        <w:rPr>
+          <w:noProof/>
+          <w:sz w:val="25"/>
+          <w:szCs w:val="25"/>
+        </w:rPr>
+        <w:drawing>
+          <wp:inline distT="0" distB="0" distL="0" distR="0" wp14:anchorId="43D040CA" wp14:editId="27525123">
+            <wp:extent cx="3981450" cy="3060061"/>
+            <wp:effectExtent l="0" t="0" r="0" b="7620"/>
+            <wp:docPr id="20" name="Imagen 20"/>
             <wp:cNvGraphicFramePr>
               <a:graphicFrameLocks xmlns:a="http://schemas.openxmlformats.org/drawingml/2006/main" noChangeAspect="1"/>
             </wp:cNvGraphicFramePr>
@@ -3326,7 +3450,7 @@
                   <pic:spPr>
                     <a:xfrm>
                       <a:off x="0" y="0"/>
-                      <a:ext cx="3748034" cy="1708830"/>
+                      <a:ext cx="4007166" cy="3079826"/>
                     </a:xfrm>
                     <a:prstGeom prst="rect">
                       <a:avLst/>
@@ -3342,113 +3466,12 @@
     <w:p>
       <w:pPr>
         <w:pStyle w:val="Prrafodelista"/>
-        <w:numPr>
-          <w:ilvl w:val="0"/>
-          <w:numId w:val="25"/>
-        </w:numPr>
-        <w:jc w:val="both"/>
-        <w:rPr>
-          <w:sz w:val="25"/>
-          <w:szCs w:val="25"/>
-          <w:lang w:val="es-ES_tradnl"/>
-        </w:rPr>
-      </w:pPr>
-      <w:r>
-        <w:rPr>
-          <w:sz w:val="25"/>
-          <w:szCs w:val="25"/>
-          <w:lang w:val="es-ES_tradnl"/>
-        </w:rPr>
-        <w:t xml:space="preserve">El formato </w:t>
-      </w:r>
-      <w:r>
-        <w:rPr>
-          <w:b/>
-          <w:sz w:val="25"/>
-          <w:szCs w:val="25"/>
-          <w:lang w:val="es-ES_tradnl"/>
-        </w:rPr>
-        <w:t>.ogg</w:t>
-      </w:r>
-      <w:r>
-        <w:rPr>
-          <w:b/>
-          <w:sz w:val="25"/>
-          <w:szCs w:val="25"/>
-          <w:lang w:val="es-ES_tradnl"/>
-        </w:rPr>
-        <w:t xml:space="preserve"> </w:t>
-      </w:r>
-      <w:r>
-        <w:rPr>
-          <w:sz w:val="25"/>
-          <w:szCs w:val="25"/>
-          <w:lang w:val="es-ES_tradnl"/>
-        </w:rPr>
-        <w:t>lo he convertido a través de un conversor de internet, el programa no lo trae por defecto.</w:t>
-      </w:r>
-    </w:p>
-    <w:p>
-      <w:pPr>
-        <w:pStyle w:val="Ttulo2"/>
-        <w:ind w:firstLine="360"/>
-        <w:rPr>
-          <w:lang w:val="es-ES_tradnl"/>
-        </w:rPr>
-      </w:pPr>
-      <w:bookmarkStart w:id="15" w:name="_Toc501125403"/>
-      <w:bookmarkStart w:id="16" w:name="_Toc501190496"/>
-      <w:r>
-        <w:rPr>
-          <w:lang w:val="es-ES_tradnl"/>
-        </w:rPr>
-        <w:t>BANNER</w:t>
-      </w:r>
-      <w:bookmarkEnd w:id="15"/>
-      <w:bookmarkEnd w:id="16"/>
-    </w:p>
-    <w:p>
-      <w:pPr>
-        <w:ind w:left="360"/>
-        <w:jc w:val="both"/>
-        <w:rPr>
-          <w:sz w:val="25"/>
-          <w:szCs w:val="25"/>
-          <w:lang w:val="es-ES_tradnl"/>
-        </w:rPr>
-      </w:pPr>
-      <w:r>
-        <w:rPr>
-          <w:sz w:val="25"/>
-          <w:szCs w:val="25"/>
-          <w:lang w:val="es-ES_tradnl"/>
-        </w:rPr>
-        <w:t xml:space="preserve">Para poder llevar acabo el banner, lo hare con </w:t>
-      </w:r>
-      <w:r>
-        <w:rPr>
-          <w:b/>
-          <w:sz w:val="25"/>
-          <w:szCs w:val="25"/>
-          <w:lang w:val="es-ES_tradnl"/>
-        </w:rPr>
-        <w:t>Google Web Designer</w:t>
-      </w:r>
-      <w:r>
-        <w:rPr>
-          <w:sz w:val="25"/>
-          <w:szCs w:val="25"/>
-          <w:lang w:val="es-ES_tradnl"/>
-        </w:rPr>
-        <w:t xml:space="preserve">. </w:t>
-      </w:r>
-      <w:r>
-        <w:rPr>
-          <w:sz w:val="25"/>
-          <w:szCs w:val="25"/>
-        </w:rPr>
-        <w:t>Los pasos a llevar a cabo son los siguientes:</w:t>
-      </w:r>
+        <w:jc w:val="both"/>
+        <w:rPr>
+          <w:sz w:val="25"/>
+          <w:szCs w:val="25"/>
+        </w:rPr>
+      </w:pPr>
     </w:p>
     <w:p>
       <w:pPr>
@@ -3468,7 +3491,375 @@
           <w:sz w:val="25"/>
           <w:szCs w:val="25"/>
         </w:rPr>
-        <w:t>Damos a Nuevo y seleccionamos el tamaño de la plantilla que queramos, con su respectivo: nombre, ubicación y dimensiones.</w:t>
+        <w:t>Nos sale la plantilla en color blanco, de las dimensiones que hemos seleccionado.</w:t>
+      </w:r>
+    </w:p>
+    <w:p>
+      <w:pPr>
+        <w:pStyle w:val="Prrafodelista"/>
+        <w:jc w:val="both"/>
+        <w:rPr>
+          <w:sz w:val="25"/>
+          <w:szCs w:val="25"/>
+        </w:rPr>
+      </w:pPr>
+    </w:p>
+    <w:p>
+      <w:pPr>
+        <w:pStyle w:val="Prrafodelista"/>
+        <w:numPr>
+          <w:ilvl w:val="0"/>
+          <w:numId w:val="22"/>
+        </w:numPr>
+        <w:jc w:val="both"/>
+        <w:rPr>
+          <w:sz w:val="25"/>
+          <w:szCs w:val="25"/>
+        </w:rPr>
+      </w:pPr>
+      <w:r>
+        <w:rPr>
+          <w:sz w:val="25"/>
+          <w:szCs w:val="25"/>
+        </w:rPr>
+        <w:t xml:space="preserve">Como quiero que el fondo sea negro al igual que mi fondo de la </w:t>
+      </w:r>
+      <w:r>
+        <w:rPr>
+          <w:sz w:val="25"/>
+          <w:szCs w:val="25"/>
+        </w:rPr>
+        <w:t>página</w:t>
+      </w:r>
+      <w:r>
+        <w:rPr>
+          <w:sz w:val="25"/>
+          <w:szCs w:val="25"/>
+        </w:rPr>
+        <w:t xml:space="preserve"> web, voy a poner una imagen de fondo negro que cubra el blanco de la plantilla.</w:t>
+      </w:r>
+      <w:r>
+        <w:rPr>
+          <w:sz w:val="25"/>
+          <w:szCs w:val="25"/>
+        </w:rPr>
+        <w:t xml:space="preserve"> </w:t>
+      </w:r>
+      <w:r>
+        <w:rPr>
+          <w:sz w:val="25"/>
+          <w:szCs w:val="25"/>
+        </w:rPr>
+        <w:t>Para ello arrastrare la imagen, al programa.</w:t>
+      </w:r>
+    </w:p>
+    <w:p>
+      <w:pPr>
+        <w:pStyle w:val="Prrafodelista"/>
+        <w:jc w:val="both"/>
+        <w:rPr>
+          <w:sz w:val="25"/>
+          <w:szCs w:val="25"/>
+        </w:rPr>
+      </w:pPr>
+    </w:p>
+    <w:p>
+      <w:pPr>
+        <w:pStyle w:val="Prrafodelista"/>
+        <w:jc w:val="both"/>
+        <w:rPr>
+          <w:sz w:val="25"/>
+          <w:szCs w:val="25"/>
+        </w:rPr>
+      </w:pPr>
+    </w:p>
+    <w:p>
+      <w:pPr>
+        <w:pStyle w:val="Prrafodelista"/>
+        <w:numPr>
+          <w:ilvl w:val="0"/>
+          <w:numId w:val="22"/>
+        </w:numPr>
+        <w:jc w:val="both"/>
+        <w:rPr>
+          <w:sz w:val="25"/>
+          <w:szCs w:val="25"/>
+        </w:rPr>
+      </w:pPr>
+      <w:r>
+        <w:rPr>
+          <w:sz w:val="25"/>
+          <w:szCs w:val="25"/>
+        </w:rPr>
+        <w:lastRenderedPageBreak/>
+        <w:t xml:space="preserve">Y ajustamos el fondo negro a la plantilla, donde pone ID, cambiamos el nombre a </w:t>
+      </w:r>
+      <w:r>
+        <w:rPr>
+          <w:b/>
+          <w:sz w:val="25"/>
+          <w:szCs w:val="25"/>
+        </w:rPr>
+        <w:t>“fondo negro”.</w:t>
+      </w:r>
+    </w:p>
+    <w:p>
+      <w:pPr>
+        <w:pStyle w:val="Prrafodelista"/>
+        <w:numPr>
+          <w:ilvl w:val="0"/>
+          <w:numId w:val="22"/>
+        </w:numPr>
+        <w:jc w:val="both"/>
+        <w:rPr>
+          <w:sz w:val="25"/>
+          <w:szCs w:val="25"/>
+        </w:rPr>
+      </w:pPr>
+      <w:r>
+        <w:rPr>
+          <w:sz w:val="25"/>
+          <w:szCs w:val="25"/>
+        </w:rPr>
+        <w:t xml:space="preserve">Ahora arrastramos la imagen siguiente que queremos añadir en este caso las letras </w:t>
+      </w:r>
+      <w:r>
+        <w:rPr>
+          <w:b/>
+          <w:sz w:val="25"/>
+          <w:szCs w:val="25"/>
+        </w:rPr>
+        <w:t>“Salvar al mundo”.</w:t>
+      </w:r>
+      <w:r>
+        <w:rPr>
+          <w:b/>
+          <w:sz w:val="25"/>
+          <w:szCs w:val="25"/>
+        </w:rPr>
+        <w:t xml:space="preserve"> </w:t>
+      </w:r>
+    </w:p>
+    <w:p>
+      <w:pPr>
+        <w:pStyle w:val="Prrafodelista"/>
+        <w:numPr>
+          <w:ilvl w:val="0"/>
+          <w:numId w:val="22"/>
+        </w:numPr>
+        <w:jc w:val="both"/>
+        <w:rPr>
+          <w:sz w:val="25"/>
+          <w:szCs w:val="25"/>
+        </w:rPr>
+      </w:pPr>
+      <w:r>
+        <w:rPr>
+          <w:sz w:val="25"/>
+          <w:szCs w:val="25"/>
+        </w:rPr>
+        <w:t>Y en la parte de línea de tiempo</w:t>
+      </w:r>
+      <w:r>
+        <w:rPr>
+          <w:sz w:val="25"/>
+          <w:szCs w:val="25"/>
+        </w:rPr>
+        <w:t>.</w:t>
+      </w:r>
+      <w:r>
+        <w:rPr>
+          <w:sz w:val="25"/>
+          <w:szCs w:val="25"/>
+        </w:rPr>
+        <w:t xml:space="preserve"> </w:t>
+      </w:r>
+      <w:r>
+        <w:rPr>
+          <w:sz w:val="25"/>
+          <w:szCs w:val="25"/>
+        </w:rPr>
+        <w:t>Le damos a insertar fotograma clave</w:t>
+      </w:r>
+      <w:r>
+        <w:rPr>
+          <w:sz w:val="25"/>
+          <w:szCs w:val="25"/>
+        </w:rPr>
+        <w:t>,</w:t>
+      </w:r>
+      <w:r>
+        <w:rPr>
+          <w:sz w:val="25"/>
+          <w:szCs w:val="25"/>
+        </w:rPr>
+        <w:t xml:space="preserve"> colocamos el principio y el final de 0s a 0.5s. Y arrastramos la imagen dentro de la plantilla, nos saldrá una línea azul que es el movimiento que va a hacer la imagen, yo la he hecho redondeada para que de ese efecto.</w:t>
+      </w:r>
+    </w:p>
+    <w:p>
+      <w:pPr>
+        <w:pStyle w:val="Prrafodelista"/>
+        <w:numPr>
+          <w:ilvl w:val="0"/>
+          <w:numId w:val="23"/>
+        </w:numPr>
+        <w:jc w:val="both"/>
+        <w:rPr>
+          <w:sz w:val="25"/>
+          <w:szCs w:val="25"/>
+        </w:rPr>
+      </w:pPr>
+      <w:r>
+        <w:rPr>
+          <w:sz w:val="25"/>
+          <w:szCs w:val="25"/>
+        </w:rPr>
+        <w:t>La línea del tiempo la podemos mover de un lado para otro, según nos convenga</w:t>
+      </w:r>
+      <w:r>
+        <w:rPr>
+          <w:sz w:val="25"/>
+          <w:szCs w:val="25"/>
+        </w:rPr>
+        <w:t>.</w:t>
+      </w:r>
+    </w:p>
+    <w:p>
+      <w:pPr>
+        <w:pStyle w:val="Prrafodelista"/>
+        <w:numPr>
+          <w:ilvl w:val="0"/>
+          <w:numId w:val="23"/>
+        </w:numPr>
+        <w:jc w:val="both"/>
+        <w:rPr>
+          <w:sz w:val="25"/>
+          <w:szCs w:val="25"/>
+        </w:rPr>
+      </w:pPr>
+      <w:r>
+        <w:rPr>
+          <w:sz w:val="25"/>
+          <w:szCs w:val="25"/>
+        </w:rPr>
+        <w:t>Vamos a arrastrar las demás imágenes, que queremos añadir al banner</w:t>
+      </w:r>
+      <w:r>
+        <w:rPr>
+          <w:sz w:val="25"/>
+          <w:szCs w:val="25"/>
+        </w:rPr>
+        <w:t>.</w:t>
+      </w:r>
+    </w:p>
+    <w:p>
+      <w:pPr>
+        <w:pStyle w:val="Prrafodelista"/>
+        <w:numPr>
+          <w:ilvl w:val="0"/>
+          <w:numId w:val="23"/>
+        </w:numPr>
+        <w:jc w:val="both"/>
+        <w:rPr>
+          <w:sz w:val="25"/>
+          <w:szCs w:val="25"/>
+        </w:rPr>
+      </w:pPr>
+      <w:r>
+        <w:rPr>
+          <w:sz w:val="25"/>
+          <w:szCs w:val="25"/>
+        </w:rPr>
+        <w:t>Ajustamos el tamaño de las imágenes y vamos a colocarlas según donde queramos que aparezcan. Y repetimos los mismos pasos que antes, añadir fotograma, color la imagen donde queramos que aparezca, etc.</w:t>
+      </w:r>
+    </w:p>
+    <w:p>
+      <w:pPr>
+        <w:pStyle w:val="Prrafodelista"/>
+        <w:numPr>
+          <w:ilvl w:val="0"/>
+          <w:numId w:val="23"/>
+        </w:numPr>
+        <w:jc w:val="both"/>
+        <w:rPr>
+          <w:sz w:val="25"/>
+          <w:szCs w:val="25"/>
+        </w:rPr>
+      </w:pPr>
+      <w:r>
+        <w:rPr>
+          <w:sz w:val="25"/>
+          <w:szCs w:val="25"/>
+        </w:rPr>
+        <w:t xml:space="preserve">Y para ver el proceso le vamos dando al botón del </w:t>
+      </w:r>
+      <w:r>
+        <w:rPr>
+          <w:b/>
+          <w:sz w:val="25"/>
+          <w:szCs w:val="25"/>
+        </w:rPr>
+        <w:t>play</w:t>
+      </w:r>
+      <w:r>
+        <w:rPr>
+          <w:sz w:val="25"/>
+          <w:szCs w:val="25"/>
+        </w:rPr>
+        <w:t>.</w:t>
+      </w:r>
+      <w:bookmarkStart w:id="16" w:name="_GoBack"/>
+      <w:bookmarkEnd w:id="16"/>
+    </w:p>
+    <w:p>
+      <w:pPr>
+        <w:pStyle w:val="Prrafodelista"/>
+        <w:numPr>
+          <w:ilvl w:val="0"/>
+          <w:numId w:val="24"/>
+        </w:numPr>
+        <w:jc w:val="both"/>
+        <w:rPr>
+          <w:sz w:val="25"/>
+          <w:szCs w:val="25"/>
+        </w:rPr>
+      </w:pPr>
+      <w:r>
+        <w:rPr>
+          <w:sz w:val="25"/>
+          <w:szCs w:val="25"/>
+        </w:rPr>
+        <w:t xml:space="preserve">Una vez que ya hemos montado todo el movimiento de las tierras vamos a añadir la imagen de </w:t>
+      </w:r>
+      <w:r>
+        <w:rPr>
+          <w:b/>
+          <w:sz w:val="25"/>
+          <w:szCs w:val="25"/>
+        </w:rPr>
+        <w:t>twitter</w:t>
+      </w:r>
+      <w:r>
+        <w:rPr>
+          <w:sz w:val="25"/>
+          <w:szCs w:val="25"/>
+        </w:rPr>
+        <w:t xml:space="preserve"> para que hagan </w:t>
+      </w:r>
+      <w:r>
+        <w:rPr>
+          <w:b/>
+          <w:sz w:val="25"/>
+          <w:szCs w:val="25"/>
+        </w:rPr>
+        <w:t>click</w:t>
+      </w:r>
+      <w:r>
+        <w:rPr>
+          <w:sz w:val="25"/>
+          <w:szCs w:val="25"/>
+        </w:rPr>
+        <w:t xml:space="preserve"> en ella.</w:t>
       </w:r>
     </w:p>
     <w:p>
@@ -3497,10 +3888,10 @@
           <w:szCs w:val="25"/>
         </w:rPr>
         <w:drawing>
-          <wp:inline distT="0" distB="0" distL="0" distR="0" wp14:anchorId="43D040CA" wp14:editId="27525123">
-            <wp:extent cx="3981450" cy="3060061"/>
-            <wp:effectExtent l="0" t="0" r="0" b="7620"/>
-            <wp:docPr id="20" name="Imagen 20"/>
+          <wp:inline distT="0" distB="0" distL="0" distR="0" wp14:anchorId="0BAB26D4" wp14:editId="3FFD5D58">
+            <wp:extent cx="5400040" cy="3025775"/>
+            <wp:effectExtent l="0" t="0" r="0" b="3175"/>
+            <wp:docPr id="36" name="Imagen 36"/>
             <wp:cNvGraphicFramePr>
               <a:graphicFrameLocks xmlns:a="http://schemas.openxmlformats.org/drawingml/2006/main" noChangeAspect="1"/>
             </wp:cNvGraphicFramePr>
@@ -3520,799 +3911,6 @@
                   <pic:spPr>
                     <a:xfrm>
                       <a:off x="0" y="0"/>
-                      <a:ext cx="4007166" cy="3079826"/>
-                    </a:xfrm>
-                    <a:prstGeom prst="rect">
-                      <a:avLst/>
-                    </a:prstGeom>
-                  </pic:spPr>
-                </pic:pic>
-              </a:graphicData>
-            </a:graphic>
-          </wp:inline>
-        </w:drawing>
-      </w:r>
-    </w:p>
-    <w:p>
-      <w:pPr>
-        <w:pStyle w:val="Prrafodelista"/>
-        <w:jc w:val="both"/>
-        <w:rPr>
-          <w:sz w:val="25"/>
-          <w:szCs w:val="25"/>
-        </w:rPr>
-      </w:pPr>
-    </w:p>
-    <w:p>
-      <w:pPr>
-        <w:pStyle w:val="Prrafodelista"/>
-        <w:numPr>
-          <w:ilvl w:val="0"/>
-          <w:numId w:val="22"/>
-        </w:numPr>
-        <w:jc w:val="both"/>
-        <w:rPr>
-          <w:sz w:val="25"/>
-          <w:szCs w:val="25"/>
-        </w:rPr>
-      </w:pPr>
-      <w:r>
-        <w:rPr>
-          <w:sz w:val="25"/>
-          <w:szCs w:val="25"/>
-        </w:rPr>
-        <w:lastRenderedPageBreak/>
-        <w:t>Nos sale la plantilla en color blanco, de las dimensiones que hemos seleccionado.</w:t>
-      </w:r>
-    </w:p>
-    <w:p>
-      <w:pPr>
-        <w:pStyle w:val="Prrafodelista"/>
-        <w:jc w:val="both"/>
-        <w:rPr>
-          <w:sz w:val="25"/>
-          <w:szCs w:val="25"/>
-        </w:rPr>
-      </w:pPr>
-      <w:r>
-        <w:rPr>
-          <w:noProof/>
-          <w:sz w:val="25"/>
-          <w:szCs w:val="25"/>
-        </w:rPr>
-        <w:drawing>
-          <wp:inline distT="0" distB="0" distL="0" distR="0" wp14:anchorId="1BFF77B2" wp14:editId="329FA22F">
-            <wp:extent cx="3963538" cy="2247900"/>
-            <wp:effectExtent l="0" t="0" r="0" b="0"/>
-            <wp:docPr id="21" name="Imagen 21"/>
-            <wp:cNvGraphicFramePr>
-              <a:graphicFrameLocks xmlns:a="http://schemas.openxmlformats.org/drawingml/2006/main" noChangeAspect="1"/>
-            </wp:cNvGraphicFramePr>
-            <a:graphic xmlns:a="http://schemas.openxmlformats.org/drawingml/2006/main">
-              <a:graphicData uri="http://schemas.openxmlformats.org/drawingml/2006/picture">
-                <pic:pic xmlns:pic="http://schemas.openxmlformats.org/drawingml/2006/picture">
-                  <pic:nvPicPr>
-                    <pic:cNvPr id="1" name=""/>
-                    <pic:cNvPicPr/>
-                  </pic:nvPicPr>
-                  <pic:blipFill>
-                    <a:blip r:embed="rId21"/>
-                    <a:stretch>
-                      <a:fillRect/>
-                    </a:stretch>
-                  </pic:blipFill>
-                  <pic:spPr>
-                    <a:xfrm>
-                      <a:off x="0" y="0"/>
-                      <a:ext cx="4006094" cy="2272036"/>
-                    </a:xfrm>
-                    <a:prstGeom prst="rect">
-                      <a:avLst/>
-                    </a:prstGeom>
-                  </pic:spPr>
-                </pic:pic>
-              </a:graphicData>
-            </a:graphic>
-          </wp:inline>
-        </w:drawing>
-      </w:r>
-    </w:p>
-    <w:p>
-      <w:pPr>
-        <w:pStyle w:val="Prrafodelista"/>
-        <w:jc w:val="both"/>
-        <w:rPr>
-          <w:sz w:val="25"/>
-          <w:szCs w:val="25"/>
-        </w:rPr>
-      </w:pPr>
-    </w:p>
-    <w:p>
-      <w:pPr>
-        <w:pStyle w:val="Prrafodelista"/>
-        <w:numPr>
-          <w:ilvl w:val="0"/>
-          <w:numId w:val="22"/>
-        </w:numPr>
-        <w:jc w:val="both"/>
-        <w:rPr>
-          <w:sz w:val="25"/>
-          <w:szCs w:val="25"/>
-        </w:rPr>
-      </w:pPr>
-      <w:r>
-        <w:rPr>
-          <w:sz w:val="25"/>
-          <w:szCs w:val="25"/>
-        </w:rPr>
-        <w:t xml:space="preserve">Como quiero que el fondo sea negro al igual que mi fondo de la </w:t>
-      </w:r>
-      <w:r>
-        <w:rPr>
-          <w:sz w:val="25"/>
-          <w:szCs w:val="25"/>
-        </w:rPr>
-        <w:t>página</w:t>
-      </w:r>
-      <w:r>
-        <w:rPr>
-          <w:sz w:val="25"/>
-          <w:szCs w:val="25"/>
-        </w:rPr>
-        <w:t xml:space="preserve"> web, voy a poner una imagen de fondo negro que cubra el blanco de la plantilla.</w:t>
-      </w:r>
-      <w:r>
-        <w:rPr>
-          <w:sz w:val="25"/>
-          <w:szCs w:val="25"/>
-        </w:rPr>
-        <w:t xml:space="preserve"> </w:t>
-      </w:r>
-      <w:r>
-        <w:rPr>
-          <w:sz w:val="25"/>
-          <w:szCs w:val="25"/>
-        </w:rPr>
-        <w:t>Para ello arrastrare la imagen, al programa.</w:t>
-      </w:r>
-    </w:p>
-    <w:p>
-      <w:pPr>
-        <w:pStyle w:val="Prrafodelista"/>
-        <w:jc w:val="both"/>
-        <w:rPr>
-          <w:sz w:val="25"/>
-          <w:szCs w:val="25"/>
-        </w:rPr>
-      </w:pPr>
-    </w:p>
-    <w:p>
-      <w:pPr>
-        <w:pStyle w:val="Prrafodelista"/>
-        <w:jc w:val="both"/>
-        <w:rPr>
-          <w:sz w:val="25"/>
-          <w:szCs w:val="25"/>
-        </w:rPr>
-      </w:pPr>
-    </w:p>
-    <w:p>
-      <w:pPr>
-        <w:pStyle w:val="Prrafodelista"/>
-        <w:numPr>
-          <w:ilvl w:val="0"/>
-          <w:numId w:val="22"/>
-        </w:numPr>
-        <w:jc w:val="both"/>
-        <w:rPr>
-          <w:sz w:val="25"/>
-          <w:szCs w:val="25"/>
-        </w:rPr>
-      </w:pPr>
-      <w:r>
-        <w:rPr>
-          <w:sz w:val="25"/>
-          <w:szCs w:val="25"/>
-        </w:rPr>
-        <w:t xml:space="preserve">Y ajustamos el fondo negro a la plantilla, donde pone ID, cambiamos el nombre a </w:t>
-      </w:r>
-      <w:r>
-        <w:rPr>
-          <w:b/>
-          <w:sz w:val="25"/>
-          <w:szCs w:val="25"/>
-        </w:rPr>
-        <w:t>“fondo negro”.</w:t>
-      </w:r>
-    </w:p>
-    <w:p>
-      <w:pPr>
-        <w:pStyle w:val="Prrafodelista"/>
-        <w:jc w:val="both"/>
-        <w:rPr>
-          <w:sz w:val="25"/>
-          <w:szCs w:val="25"/>
-        </w:rPr>
-      </w:pPr>
-    </w:p>
-    <w:p>
-      <w:pPr>
-        <w:pStyle w:val="Prrafodelista"/>
-        <w:numPr>
-          <w:ilvl w:val="0"/>
-          <w:numId w:val="22"/>
-        </w:numPr>
-        <w:jc w:val="both"/>
-        <w:rPr>
-          <w:sz w:val="25"/>
-          <w:szCs w:val="25"/>
-        </w:rPr>
-      </w:pPr>
-      <w:r>
-        <w:rPr>
-          <w:sz w:val="25"/>
-          <w:szCs w:val="25"/>
-        </w:rPr>
-        <w:t xml:space="preserve">Ahora arrastramos la imagen siguiente que queremos añadir en este caso las letras </w:t>
-      </w:r>
-      <w:r>
-        <w:rPr>
-          <w:b/>
-          <w:sz w:val="25"/>
-          <w:szCs w:val="25"/>
-        </w:rPr>
-        <w:t>“Salvar al mundo”.</w:t>
-      </w:r>
-      <w:r>
-        <w:rPr>
-          <w:b/>
-          <w:sz w:val="25"/>
-          <w:szCs w:val="25"/>
-        </w:rPr>
-        <w:t xml:space="preserve"> </w:t>
-      </w:r>
-      <w:r>
-        <w:rPr>
-          <w:sz w:val="25"/>
-          <w:szCs w:val="25"/>
-        </w:rPr>
-        <w:t>Y en la parte de línea de tiempo:</w:t>
-      </w:r>
-    </w:p>
-    <w:p>
-      <w:pPr>
-        <w:pStyle w:val="Prrafodelista"/>
-        <w:jc w:val="both"/>
-        <w:rPr>
-          <w:sz w:val="25"/>
-          <w:szCs w:val="25"/>
-        </w:rPr>
-      </w:pPr>
-      <w:r>
-        <w:rPr>
-          <w:noProof/>
-          <w:sz w:val="25"/>
-          <w:szCs w:val="25"/>
-        </w:rPr>
-        <w:drawing>
-          <wp:inline distT="0" distB="0" distL="0" distR="0" wp14:anchorId="4930D65D" wp14:editId="719C87C5">
-            <wp:extent cx="5295900" cy="964023"/>
-            <wp:effectExtent l="0" t="0" r="0" b="7620"/>
-            <wp:docPr id="31" name="Imagen 31"/>
-            <wp:cNvGraphicFramePr>
-              <a:graphicFrameLocks xmlns:a="http://schemas.openxmlformats.org/drawingml/2006/main" noChangeAspect="1"/>
-            </wp:cNvGraphicFramePr>
-            <a:graphic xmlns:a="http://schemas.openxmlformats.org/drawingml/2006/main">
-              <a:graphicData uri="http://schemas.openxmlformats.org/drawingml/2006/picture">
-                <pic:pic xmlns:pic="http://schemas.openxmlformats.org/drawingml/2006/picture">
-                  <pic:nvPicPr>
-                    <pic:cNvPr id="1" name=""/>
-                    <pic:cNvPicPr/>
-                  </pic:nvPicPr>
-                  <pic:blipFill>
-                    <a:blip r:embed="rId22"/>
-                    <a:stretch>
-                      <a:fillRect/>
-                    </a:stretch>
-                  </pic:blipFill>
-                  <pic:spPr>
-                    <a:xfrm>
-                      <a:off x="0" y="0"/>
-                      <a:ext cx="5311003" cy="966772"/>
-                    </a:xfrm>
-                    <a:prstGeom prst="rect">
-                      <a:avLst/>
-                    </a:prstGeom>
-                  </pic:spPr>
-                </pic:pic>
-              </a:graphicData>
-            </a:graphic>
-          </wp:inline>
-        </w:drawing>
-      </w:r>
-    </w:p>
-    <w:p>
-      <w:pPr>
-        <w:pStyle w:val="Prrafodelista"/>
-        <w:jc w:val="both"/>
-        <w:rPr>
-          <w:sz w:val="25"/>
-          <w:szCs w:val="25"/>
-        </w:rPr>
-      </w:pPr>
-    </w:p>
-    <w:p>
-      <w:pPr>
-        <w:pStyle w:val="Prrafodelista"/>
-        <w:numPr>
-          <w:ilvl w:val="0"/>
-          <w:numId w:val="23"/>
-        </w:numPr>
-        <w:jc w:val="both"/>
-        <w:rPr>
-          <w:sz w:val="25"/>
-          <w:szCs w:val="25"/>
-        </w:rPr>
-      </w:pPr>
-      <w:r>
-        <w:rPr>
-          <w:sz w:val="25"/>
-          <w:szCs w:val="25"/>
-        </w:rPr>
-        <w:t>Le damos a insertar fotograma clave</w:t>
-      </w:r>
-      <w:r>
-        <w:rPr>
-          <w:sz w:val="25"/>
-          <w:szCs w:val="25"/>
-        </w:rPr>
-        <w:t>,</w:t>
-      </w:r>
-      <w:r>
-        <w:rPr>
-          <w:sz w:val="25"/>
-          <w:szCs w:val="25"/>
-        </w:rPr>
-        <w:t xml:space="preserve"> colocamos el principio y el final de 0s a 0.5s. Y arrastramos la imagen dentro de la plantilla, nos saldrá una línea azul que es el movimiento que va a hacer la imagen, yo la he hecho redondeada para que de ese efecto.</w:t>
-      </w:r>
-    </w:p>
-    <w:p>
-      <w:pPr>
-        <w:pStyle w:val="Prrafodelista"/>
-        <w:jc w:val="both"/>
-        <w:rPr>
-          <w:sz w:val="25"/>
-          <w:szCs w:val="25"/>
-        </w:rPr>
-      </w:pPr>
-      <w:r>
-        <w:rPr>
-          <w:noProof/>
-          <w:sz w:val="25"/>
-          <w:szCs w:val="25"/>
-        </w:rPr>
-        <w:lastRenderedPageBreak/>
-        <w:drawing>
-          <wp:inline distT="0" distB="0" distL="0" distR="0" wp14:anchorId="1D11968A" wp14:editId="46C8FD48">
-            <wp:extent cx="4505325" cy="2068296"/>
-            <wp:effectExtent l="0" t="0" r="0" b="8255"/>
-            <wp:docPr id="32" name="Imagen 32"/>
-            <wp:cNvGraphicFramePr>
-              <a:graphicFrameLocks xmlns:a="http://schemas.openxmlformats.org/drawingml/2006/main" noChangeAspect="1"/>
-            </wp:cNvGraphicFramePr>
-            <a:graphic xmlns:a="http://schemas.openxmlformats.org/drawingml/2006/main">
-              <a:graphicData uri="http://schemas.openxmlformats.org/drawingml/2006/picture">
-                <pic:pic xmlns:pic="http://schemas.openxmlformats.org/drawingml/2006/picture">
-                  <pic:nvPicPr>
-                    <pic:cNvPr id="1" name=""/>
-                    <pic:cNvPicPr/>
-                  </pic:nvPicPr>
-                  <pic:blipFill>
-                    <a:blip r:embed="rId23"/>
-                    <a:stretch>
-                      <a:fillRect/>
-                    </a:stretch>
-                  </pic:blipFill>
-                  <pic:spPr>
-                    <a:xfrm>
-                      <a:off x="0" y="0"/>
-                      <a:ext cx="4532073" cy="2080576"/>
-                    </a:xfrm>
-                    <a:prstGeom prst="rect">
-                      <a:avLst/>
-                    </a:prstGeom>
-                  </pic:spPr>
-                </pic:pic>
-              </a:graphicData>
-            </a:graphic>
-          </wp:inline>
-        </w:drawing>
-      </w:r>
-    </w:p>
-    <w:p>
-      <w:pPr>
-        <w:pStyle w:val="Prrafodelista"/>
-        <w:jc w:val="both"/>
-        <w:rPr>
-          <w:sz w:val="25"/>
-          <w:szCs w:val="25"/>
-        </w:rPr>
-      </w:pPr>
-    </w:p>
-    <w:p>
-      <w:pPr>
-        <w:pStyle w:val="Prrafodelista"/>
-        <w:numPr>
-          <w:ilvl w:val="0"/>
-          <w:numId w:val="23"/>
-        </w:numPr>
-        <w:jc w:val="both"/>
-        <w:rPr>
-          <w:sz w:val="25"/>
-          <w:szCs w:val="25"/>
-        </w:rPr>
-      </w:pPr>
-      <w:r>
-        <w:rPr>
-          <w:sz w:val="25"/>
-          <w:szCs w:val="25"/>
-        </w:rPr>
-        <w:t>La línea del tiempo la podemos mover de un lado para otro, según nos convenga:</w:t>
-      </w:r>
-    </w:p>
-    <w:p>
-      <w:pPr>
-        <w:pStyle w:val="Prrafodelista"/>
-        <w:jc w:val="both"/>
-        <w:rPr>
-          <w:sz w:val="25"/>
-          <w:szCs w:val="25"/>
-        </w:rPr>
-      </w:pPr>
-      <w:r>
-        <w:rPr>
-          <w:noProof/>
-          <w:sz w:val="25"/>
-          <w:szCs w:val="25"/>
-        </w:rPr>
-        <w:drawing>
-          <wp:inline distT="0" distB="0" distL="0" distR="0" wp14:anchorId="27A98222" wp14:editId="2CF21710">
-            <wp:extent cx="3238500" cy="1952625"/>
-            <wp:effectExtent l="0" t="0" r="0" b="9525"/>
-            <wp:docPr id="33" name="Imagen 33"/>
-            <wp:cNvGraphicFramePr>
-              <a:graphicFrameLocks xmlns:a="http://schemas.openxmlformats.org/drawingml/2006/main" noChangeAspect="1"/>
-            </wp:cNvGraphicFramePr>
-            <a:graphic xmlns:a="http://schemas.openxmlformats.org/drawingml/2006/main">
-              <a:graphicData uri="http://schemas.openxmlformats.org/drawingml/2006/picture">
-                <pic:pic xmlns:pic="http://schemas.openxmlformats.org/drawingml/2006/picture">
-                  <pic:nvPicPr>
-                    <pic:cNvPr id="1" name=""/>
-                    <pic:cNvPicPr/>
-                  </pic:nvPicPr>
-                  <pic:blipFill>
-                    <a:blip r:embed="rId24"/>
-                    <a:stretch>
-                      <a:fillRect/>
-                    </a:stretch>
-                  </pic:blipFill>
-                  <pic:spPr>
-                    <a:xfrm>
-                      <a:off x="0" y="0"/>
-                      <a:ext cx="3238500" cy="1952625"/>
-                    </a:xfrm>
-                    <a:prstGeom prst="rect">
-                      <a:avLst/>
-                    </a:prstGeom>
-                  </pic:spPr>
-                </pic:pic>
-              </a:graphicData>
-            </a:graphic>
-          </wp:inline>
-        </w:drawing>
-      </w:r>
-    </w:p>
-    <w:p>
-      <w:pPr>
-        <w:pStyle w:val="Prrafodelista"/>
-        <w:jc w:val="both"/>
-        <w:rPr>
-          <w:sz w:val="25"/>
-          <w:szCs w:val="25"/>
-        </w:rPr>
-      </w:pPr>
-    </w:p>
-    <w:p>
-      <w:pPr>
-        <w:pStyle w:val="Prrafodelista"/>
-        <w:jc w:val="both"/>
-        <w:rPr>
-          <w:sz w:val="25"/>
-          <w:szCs w:val="25"/>
-        </w:rPr>
-      </w:pPr>
-    </w:p>
-    <w:p>
-      <w:pPr>
-        <w:pStyle w:val="Prrafodelista"/>
-        <w:numPr>
-          <w:ilvl w:val="0"/>
-          <w:numId w:val="23"/>
-        </w:numPr>
-        <w:jc w:val="both"/>
-        <w:rPr>
-          <w:sz w:val="25"/>
-          <w:szCs w:val="25"/>
-        </w:rPr>
-      </w:pPr>
-      <w:r>
-        <w:rPr>
-          <w:sz w:val="25"/>
-          <w:szCs w:val="25"/>
-        </w:rPr>
-        <w:t>Vamos a arrastrar las demás imágenes, que queremos añadir al banner:</w:t>
-      </w:r>
-    </w:p>
-    <w:p>
-      <w:pPr>
-        <w:pStyle w:val="Prrafodelista"/>
-        <w:jc w:val="both"/>
-        <w:rPr>
-          <w:sz w:val="25"/>
-          <w:szCs w:val="25"/>
-        </w:rPr>
-      </w:pPr>
-    </w:p>
-    <w:p>
-      <w:pPr>
-        <w:pStyle w:val="Prrafodelista"/>
-        <w:jc w:val="both"/>
-        <w:rPr>
-          <w:sz w:val="25"/>
-          <w:szCs w:val="25"/>
-        </w:rPr>
-      </w:pPr>
-    </w:p>
-    <w:p>
-      <w:pPr>
-        <w:pStyle w:val="Prrafodelista"/>
-        <w:numPr>
-          <w:ilvl w:val="0"/>
-          <w:numId w:val="23"/>
-        </w:numPr>
-        <w:jc w:val="both"/>
-        <w:rPr>
-          <w:sz w:val="25"/>
-          <w:szCs w:val="25"/>
-        </w:rPr>
-      </w:pPr>
-      <w:r>
-        <w:rPr>
-          <w:sz w:val="25"/>
-          <w:szCs w:val="25"/>
-        </w:rPr>
-        <w:t>Ajustamos el tamaño de las imágenes y vamos a colocarlas según donde queramos que aparezcan. Y repetimos los mismos pasos que antes, añadir fotograma, color la imagen donde queramos que aparezca, etc.</w:t>
-      </w:r>
-    </w:p>
-    <w:p>
-      <w:pPr>
-        <w:pStyle w:val="Prrafodelista"/>
-        <w:numPr>
-          <w:ilvl w:val="0"/>
-          <w:numId w:val="23"/>
-        </w:numPr>
-        <w:jc w:val="both"/>
-        <w:rPr>
-          <w:sz w:val="25"/>
-          <w:szCs w:val="25"/>
-        </w:rPr>
-      </w:pPr>
-      <w:r>
-        <w:rPr>
-          <w:sz w:val="25"/>
-          <w:szCs w:val="25"/>
-        </w:rPr>
-        <w:t xml:space="preserve">Y para ver el proceso le vamos dando al botón del </w:t>
-      </w:r>
-      <w:r>
-        <w:rPr>
-          <w:b/>
-          <w:sz w:val="25"/>
-          <w:szCs w:val="25"/>
-        </w:rPr>
-        <w:t>play</w:t>
-      </w:r>
-      <w:r>
-        <w:rPr>
-          <w:sz w:val="25"/>
-          <w:szCs w:val="25"/>
-        </w:rPr>
-        <w:t>:</w:t>
-      </w:r>
-    </w:p>
-    <w:p>
-      <w:pPr>
-        <w:pStyle w:val="Prrafodelista"/>
-        <w:jc w:val="both"/>
-        <w:rPr>
-          <w:sz w:val="25"/>
-          <w:szCs w:val="25"/>
-        </w:rPr>
-      </w:pPr>
-    </w:p>
-    <w:p>
-      <w:pPr>
-        <w:pStyle w:val="Prrafodelista"/>
-        <w:jc w:val="both"/>
-        <w:rPr>
-          <w:sz w:val="25"/>
-          <w:szCs w:val="25"/>
-        </w:rPr>
-      </w:pPr>
-      <w:r>
-        <w:rPr>
-          <w:noProof/>
-          <w:sz w:val="25"/>
-          <w:szCs w:val="25"/>
-        </w:rPr>
-        <w:lastRenderedPageBreak/>
-        <w:drawing>
-          <wp:inline distT="0" distB="0" distL="0" distR="0" wp14:anchorId="7FC10760" wp14:editId="2B44DBA6">
-            <wp:extent cx="4200525" cy="2983439"/>
-            <wp:effectExtent l="0" t="0" r="0" b="7620"/>
-            <wp:docPr id="35" name="Imagen 35"/>
-            <wp:cNvGraphicFramePr>
-              <a:graphicFrameLocks xmlns:a="http://schemas.openxmlformats.org/drawingml/2006/main" noChangeAspect="1"/>
-            </wp:cNvGraphicFramePr>
-            <a:graphic xmlns:a="http://schemas.openxmlformats.org/drawingml/2006/main">
-              <a:graphicData uri="http://schemas.openxmlformats.org/drawingml/2006/picture">
-                <pic:pic xmlns:pic="http://schemas.openxmlformats.org/drawingml/2006/picture">
-                  <pic:nvPicPr>
-                    <pic:cNvPr id="1" name=""/>
-                    <pic:cNvPicPr/>
-                  </pic:nvPicPr>
-                  <pic:blipFill>
-                    <a:blip r:embed="rId25"/>
-                    <a:stretch>
-                      <a:fillRect/>
-                    </a:stretch>
-                  </pic:blipFill>
-                  <pic:spPr>
-                    <a:xfrm>
-                      <a:off x="0" y="0"/>
-                      <a:ext cx="4238147" cy="3010160"/>
-                    </a:xfrm>
-                    <a:prstGeom prst="rect">
-                      <a:avLst/>
-                    </a:prstGeom>
-                  </pic:spPr>
-                </pic:pic>
-              </a:graphicData>
-            </a:graphic>
-          </wp:inline>
-        </w:drawing>
-      </w:r>
-    </w:p>
-    <w:p>
-      <w:pPr>
-        <w:pStyle w:val="Prrafodelista"/>
-        <w:jc w:val="both"/>
-        <w:rPr>
-          <w:sz w:val="25"/>
-          <w:szCs w:val="25"/>
-        </w:rPr>
-      </w:pPr>
-    </w:p>
-    <w:p>
-      <w:pPr>
-        <w:pStyle w:val="Prrafodelista"/>
-        <w:jc w:val="both"/>
-        <w:rPr>
-          <w:sz w:val="25"/>
-          <w:szCs w:val="25"/>
-        </w:rPr>
-      </w:pPr>
-    </w:p>
-    <w:p>
-      <w:pPr>
-        <w:pStyle w:val="Prrafodelista"/>
-        <w:numPr>
-          <w:ilvl w:val="0"/>
-          <w:numId w:val="24"/>
-        </w:numPr>
-        <w:jc w:val="both"/>
-        <w:rPr>
-          <w:sz w:val="25"/>
-          <w:szCs w:val="25"/>
-        </w:rPr>
-      </w:pPr>
-      <w:r>
-        <w:rPr>
-          <w:sz w:val="25"/>
-          <w:szCs w:val="25"/>
-        </w:rPr>
-        <w:t xml:space="preserve">Una vez que ya hemos montado todo el movimiento de las tierras vamos a añadir la imagen de </w:t>
-      </w:r>
-      <w:r>
-        <w:rPr>
-          <w:b/>
-          <w:sz w:val="25"/>
-          <w:szCs w:val="25"/>
-        </w:rPr>
-        <w:t>twitter</w:t>
-      </w:r>
-      <w:r>
-        <w:rPr>
-          <w:sz w:val="25"/>
-          <w:szCs w:val="25"/>
-        </w:rPr>
-        <w:t xml:space="preserve"> para que hagan </w:t>
-      </w:r>
-      <w:r>
-        <w:rPr>
-          <w:b/>
-          <w:sz w:val="25"/>
-          <w:szCs w:val="25"/>
-        </w:rPr>
-        <w:t>click</w:t>
-      </w:r>
-      <w:r>
-        <w:rPr>
-          <w:sz w:val="25"/>
-          <w:szCs w:val="25"/>
-        </w:rPr>
-        <w:t xml:space="preserve"> en ella.</w:t>
-      </w:r>
-    </w:p>
-    <w:p>
-      <w:pPr>
-        <w:pStyle w:val="Prrafodelista"/>
-        <w:jc w:val="both"/>
-        <w:rPr>
-          <w:sz w:val="25"/>
-          <w:szCs w:val="25"/>
-        </w:rPr>
-      </w:pPr>
-    </w:p>
-    <w:p>
-      <w:pPr>
-        <w:pStyle w:val="Prrafodelista"/>
-        <w:jc w:val="both"/>
-        <w:rPr>
-          <w:sz w:val="25"/>
-          <w:szCs w:val="25"/>
-        </w:rPr>
-      </w:pPr>
-      <w:r>
-        <w:rPr>
-          <w:noProof/>
-          <w:sz w:val="25"/>
-          <w:szCs w:val="25"/>
-        </w:rPr>
-        <w:drawing>
-          <wp:inline distT="0" distB="0" distL="0" distR="0" wp14:anchorId="0BAB26D4" wp14:editId="3FFD5D58">
-            <wp:extent cx="5400040" cy="3025775"/>
-            <wp:effectExtent l="0" t="0" r="0" b="3175"/>
-            <wp:docPr id="36" name="Imagen 36"/>
-            <wp:cNvGraphicFramePr>
-              <a:graphicFrameLocks xmlns:a="http://schemas.openxmlformats.org/drawingml/2006/main" noChangeAspect="1"/>
-            </wp:cNvGraphicFramePr>
-            <a:graphic xmlns:a="http://schemas.openxmlformats.org/drawingml/2006/main">
-              <a:graphicData uri="http://schemas.openxmlformats.org/drawingml/2006/picture">
-                <pic:pic xmlns:pic="http://schemas.openxmlformats.org/drawingml/2006/picture">
-                  <pic:nvPicPr>
-                    <pic:cNvPr id="1" name=""/>
-                    <pic:cNvPicPr/>
-                  </pic:nvPicPr>
-                  <pic:blipFill>
-                    <a:blip r:embed="rId26"/>
-                    <a:stretch>
-                      <a:fillRect/>
-                    </a:stretch>
-                  </pic:blipFill>
-                  <pic:spPr>
-                    <a:xfrm>
-                      <a:off x="0" y="0"/>
                       <a:ext cx="5400040" cy="3025775"/>
                     </a:xfrm>
                     <a:prstGeom prst="rect">
@@ -4354,96 +3952,45 @@
           <w:sz w:val="25"/>
           <w:szCs w:val="25"/>
         </w:rPr>
-        <w:t>Una vez que ya lo tenemos colocado, añadimos el evento para hacer click:</w:t>
-      </w:r>
-    </w:p>
-    <w:p>
-      <w:pPr>
-        <w:pStyle w:val="Prrafodelista"/>
-        <w:jc w:val="both"/>
-        <w:rPr>
-          <w:sz w:val="25"/>
-          <w:szCs w:val="25"/>
-        </w:rPr>
-      </w:pPr>
-    </w:p>
-    <w:p>
-      <w:pPr>
-        <w:pStyle w:val="Prrafodelista"/>
-        <w:jc w:val="both"/>
-        <w:rPr>
-          <w:sz w:val="25"/>
-          <w:szCs w:val="25"/>
-        </w:rPr>
-      </w:pPr>
-      <w:r>
-        <w:rPr>
-          <w:noProof/>
+        <w:t>Una vez que ya lo tenemos colocado, añadimos el evento para hacer click</w:t>
+      </w:r>
+      <w:r>
+        <w:rPr>
+          <w:sz w:val="25"/>
+          <w:szCs w:val="25"/>
+        </w:rPr>
+        <w:t>.</w:t>
+      </w:r>
+    </w:p>
+    <w:p>
+      <w:pPr>
+        <w:pStyle w:val="Prrafodelista"/>
+        <w:jc w:val="both"/>
+        <w:rPr>
+          <w:sz w:val="25"/>
+          <w:szCs w:val="25"/>
+        </w:rPr>
+      </w:pPr>
+    </w:p>
+    <w:p>
+      <w:pPr>
+        <w:pStyle w:val="Prrafodelista"/>
+        <w:numPr>
+          <w:ilvl w:val="0"/>
+          <w:numId w:val="24"/>
+        </w:numPr>
+        <w:jc w:val="both"/>
+        <w:rPr>
+          <w:sz w:val="25"/>
+          <w:szCs w:val="25"/>
+        </w:rPr>
+      </w:pPr>
+      <w:r>
+        <w:rPr>
           <w:sz w:val="25"/>
           <w:szCs w:val="25"/>
         </w:rPr>
         <w:lastRenderedPageBreak/>
-        <w:drawing>
-          <wp:inline distT="0" distB="0" distL="0" distR="0" wp14:anchorId="75F2D9FF" wp14:editId="00A21476">
-            <wp:extent cx="3381375" cy="2933700"/>
-            <wp:effectExtent l="0" t="0" r="9525" b="0"/>
-            <wp:docPr id="37" name="Imagen 37"/>
-            <wp:cNvGraphicFramePr>
-              <a:graphicFrameLocks xmlns:a="http://schemas.openxmlformats.org/drawingml/2006/main" noChangeAspect="1"/>
-            </wp:cNvGraphicFramePr>
-            <a:graphic xmlns:a="http://schemas.openxmlformats.org/drawingml/2006/main">
-              <a:graphicData uri="http://schemas.openxmlformats.org/drawingml/2006/picture">
-                <pic:pic xmlns:pic="http://schemas.openxmlformats.org/drawingml/2006/picture">
-                  <pic:nvPicPr>
-                    <pic:cNvPr id="1" name=""/>
-                    <pic:cNvPicPr/>
-                  </pic:nvPicPr>
-                  <pic:blipFill>
-                    <a:blip r:embed="rId27"/>
-                    <a:stretch>
-                      <a:fillRect/>
-                    </a:stretch>
-                  </pic:blipFill>
-                  <pic:spPr>
-                    <a:xfrm>
-                      <a:off x="0" y="0"/>
-                      <a:ext cx="3381375" cy="2933700"/>
-                    </a:xfrm>
-                    <a:prstGeom prst="rect">
-                      <a:avLst/>
-                    </a:prstGeom>
-                  </pic:spPr>
-                </pic:pic>
-              </a:graphicData>
-            </a:graphic>
-          </wp:inline>
-        </w:drawing>
-      </w:r>
-    </w:p>
-    <w:p>
-      <w:pPr>
-        <w:pStyle w:val="Prrafodelista"/>
-        <w:jc w:val="both"/>
-        <w:rPr>
-          <w:sz w:val="25"/>
-          <w:szCs w:val="25"/>
-        </w:rPr>
-      </w:pPr>
-    </w:p>
-    <w:p>
-      <w:pPr>
-        <w:pStyle w:val="Prrafodelista"/>
-        <w:jc w:val="both"/>
-        <w:rPr>
-          <w:sz w:val="25"/>
-          <w:szCs w:val="25"/>
-        </w:rPr>
-      </w:pPr>
-      <w:r>
-        <w:rPr>
-          <w:sz w:val="25"/>
-          <w:szCs w:val="25"/>
-        </w:rPr>
         <w:t>Nos van saliendo opciones y seleccionamos la que más nos convenga</w:t>
       </w:r>
       <w:r>
@@ -4502,7 +4049,7 @@
     <w:p>
       <w:pPr>
         <w:pStyle w:val="Prrafodelista"/>
-        <w:jc w:val="both"/>
+        <w:jc w:val="center"/>
         <w:rPr>
           <w:sz w:val="25"/>
           <w:szCs w:val="25"/>
@@ -4530,7 +4077,7 @@
                     <pic:cNvPicPr/>
                   </pic:nvPicPr>
                   <pic:blipFill rotWithShape="1">
-                    <a:blip r:embed="rId28"/>
+                    <a:blip r:embed="rId21"/>
                     <a:srcRect l="2729"/>
                     <a:stretch/>
                   </pic:blipFill>
@@ -4604,7 +4151,6 @@
           <w:sz w:val="25"/>
           <w:szCs w:val="25"/>
         </w:rPr>
-        <w:lastRenderedPageBreak/>
         <w:drawing>
           <wp:inline distT="0" distB="0" distL="0" distR="0" wp14:anchorId="67B764F6" wp14:editId="01A92FED">
             <wp:extent cx="5400040" cy="2198370"/>
@@ -4621,7 +4167,7 @@
                     <pic:cNvPicPr/>
                   </pic:nvPicPr>
                   <pic:blipFill>
-                    <a:blip r:embed="rId29"/>
+                    <a:blip r:embed="rId22"/>
                     <a:stretch>
                       <a:fillRect/>
                     </a:stretch>
@@ -4822,6 +4368,7 @@
           <w:sz w:val="25"/>
           <w:szCs w:val="25"/>
         </w:rPr>
+        <w:lastRenderedPageBreak/>
         <w:drawing>
           <wp:inline distT="0" distB="0" distL="0" distR="0" wp14:anchorId="384BD4AD" wp14:editId="25D85985">
             <wp:extent cx="5873115" cy="942897"/>
@@ -4838,7 +4385,7 @@
                     <pic:cNvPicPr/>
                   </pic:nvPicPr>
                   <pic:blipFill rotWithShape="1">
-                    <a:blip r:embed="rId30"/>
+                    <a:blip r:embed="rId23"/>
                     <a:srcRect t="26003" b="24477"/>
                     <a:stretch/>
                   </pic:blipFill>
@@ -5024,7 +4571,7 @@
                     <pic:cNvPicPr/>
                   </pic:nvPicPr>
                   <pic:blipFill rotWithShape="1">
-                    <a:blip r:embed="rId31"/>
+                    <a:blip r:embed="rId24"/>
                     <a:srcRect t="3968"/>
                     <a:stretch/>
                   </pic:blipFill>
@@ -5212,7 +4759,7 @@
                     <pic:cNvPicPr/>
                   </pic:nvPicPr>
                   <pic:blipFill rotWithShape="1">
-                    <a:blip r:embed="rId32"/>
+                    <a:blip r:embed="rId25"/>
                     <a:srcRect t="9071"/>
                     <a:stretch/>
                   </pic:blipFill>
@@ -5407,11 +4954,11 @@
                     <pic:cNvPicPr/>
                   </pic:nvPicPr>
                   <pic:blipFill rotWithShape="1">
-                    <a:blip r:embed="rId33">
+                    <a:blip r:embed="rId26">
                       <a:extLst>
                         <a:ext uri="{BEBA8EAE-BF5A-486C-A8C5-ECC9F3942E4B}">
                           <a14:imgProps xmlns:a14="http://schemas.microsoft.com/office/drawing/2010/main">
-                            <a14:imgLayer r:embed="rId34">
+                            <a14:imgLayer r:embed="rId27">
                               <a14:imgEffect>
                                 <a14:colorTemperature colorTemp="11200"/>
                               </a14:imgEffect>
@@ -7306,7 +6853,7 @@
   <w:abstractNum w:abstractNumId="17" w15:restartNumberingAfterBreak="0">
     <w:nsid w:val="45F749ED"/>
     <w:multiLevelType w:val="hybridMultilevel"/>
-    <w:tmpl w:val="C192AF9C"/>
+    <w:tmpl w:val="85F81270"/>
     <w:lvl w:ilvl="0" w:tplc="0C0A0001">
       <w:start w:val="1"/>
       <w:numFmt w:val="bullet"/>
@@ -10502,7 +10049,7 @@
 </file>
 
 <file path=customXml/itemProps1.xml><?xml version="1.0" encoding="utf-8"?>
-<ds:datastoreItem xmlns:ds="http://schemas.openxmlformats.org/officeDocument/2006/customXml" ds:itemID="{772904C6-81A3-4AF6-88C9-FA13E6B9D01F}">
+<ds:datastoreItem xmlns:ds="http://schemas.openxmlformats.org/officeDocument/2006/customXml" ds:itemID="{6957BE25-A2C0-4A98-A11F-E494C88E4D79}">
   <ds:schemaRefs>
     <ds:schemaRef ds:uri="http://schemas.openxmlformats.org/officeDocument/2006/bibliography"/>
   </ds:schemaRefs>

</xml_diff>